<commit_message>
update spec and estimation (server side)
</commit_message>
<xml_diff>
--- a/document/Project Recipe Specification.docx
+++ b/document/Project Recipe Specification.docx
@@ -108,6 +108,7 @@
           <w:docPartUnique/>
         </w:docPartObj>
       </w:sdtPr>
+      <w:sdtEndPr/>
       <w:sdtContent>
         <w:p>
           <w:pPr>
@@ -3662,13 +3663,8 @@
                   <w:pPr>
                     <w:jc w:val="center"/>
                   </w:pPr>
-                  <w:proofErr w:type="spellStart"/>
                   <w:r>
-                    <w:t>ToDo</w:t>
-                  </w:r>
-                  <w:proofErr w:type="spellEnd"/>
-                  <w:r>
-                    <w:t xml:space="preserve"> Page</w:t>
+                    <w:t>ToDo Page</w:t>
                   </w:r>
                 </w:p>
               </w:txbxContent>
@@ -4208,13 +4204,8 @@
           <w:numId w:val="3"/>
         </w:numPr>
       </w:pPr>
-      <w:proofErr w:type="spellStart"/>
-      <w:r>
-        <w:t>iOS</w:t>
-      </w:r>
-      <w:proofErr w:type="spellEnd"/>
-      <w:r>
-        <w:t xml:space="preserve"> Client: Objective C</w:t>
+      <w:r>
+        <w:t>iOS Client: Objective C</w:t>
       </w:r>
     </w:p>
     <w:p>
@@ -4823,23 +4814,7 @@
         </w:numPr>
       </w:pPr>
       <w:r>
-        <w:t xml:space="preserve">Register button, will active the register process. First, it </w:t>
-      </w:r>
-      <w:proofErr w:type="gramStart"/>
-      <w:r>
-        <w:t>validate</w:t>
-      </w:r>
-      <w:proofErr w:type="gramEnd"/>
-      <w:r>
-        <w:t xml:space="preserve"> the user form value. If all valid, new </w:t>
-      </w:r>
-      <w:proofErr w:type="gramStart"/>
-      <w:r>
-        <w:t>user</w:t>
-      </w:r>
-      <w:proofErr w:type="gramEnd"/>
-      <w:r>
-        <w:t xml:space="preserve"> will be add to the DB.</w:t>
+        <w:t>Register button, will active the register process. First, it validate the user form value. If all valid, new user will be add to the DB.</w:t>
       </w:r>
     </w:p>
     <w:p>
@@ -4889,13 +4864,8 @@
           <w:numId w:val="6"/>
         </w:numPr>
       </w:pPr>
-      <w:proofErr w:type="spellStart"/>
-      <w:r>
-        <w:t>Topbar</w:t>
-      </w:r>
-      <w:proofErr w:type="spellEnd"/>
-      <w:r>
-        <w:t xml:space="preserve"> with application title</w:t>
+      <w:r>
+        <w:t>Topbar with application title</w:t>
       </w:r>
       <w:r>
         <w:t xml:space="preserve"> and add </w:t>
@@ -4960,13 +4930,8 @@
           <w:numId w:val="6"/>
         </w:numPr>
       </w:pPr>
-      <w:proofErr w:type="spellStart"/>
-      <w:r>
-        <w:t>Tabbar</w:t>
-      </w:r>
-      <w:proofErr w:type="spellEnd"/>
-      <w:r>
-        <w:t xml:space="preserve"> with </w:t>
+      <w:r>
+        <w:t xml:space="preserve">Tabbar with </w:t>
       </w:r>
       <w:r>
         <w:t xml:space="preserve">4 buttons: Home, My Recipe, </w:t>
@@ -5140,15 +5105,7 @@
         <w:t xml:space="preserve"> thumb</w:t>
       </w:r>
       <w:r>
-        <w:t xml:space="preserve"> on the </w:t>
-      </w:r>
-      <w:proofErr w:type="gramStart"/>
-      <w:r>
-        <w:t>list,</w:t>
-      </w:r>
-      <w:proofErr w:type="gramEnd"/>
-      <w:r>
-        <w:t xml:space="preserve"> user will be direct to the recipe </w:t>
+        <w:t xml:space="preserve"> on the list, user will be direct to the recipe </w:t>
       </w:r>
       <w:r>
         <w:t>page</w:t>
@@ -5371,13 +5328,8 @@
           <w:numId w:val="6"/>
         </w:numPr>
       </w:pPr>
-      <w:proofErr w:type="spellStart"/>
-      <w:r>
-        <w:t>Topbar</w:t>
-      </w:r>
-      <w:proofErr w:type="spellEnd"/>
-      <w:r>
-        <w:t xml:space="preserve"> with application title and the back button</w:t>
+      <w:r>
+        <w:t>Topbar with application title and the back button</w:t>
       </w:r>
     </w:p>
     <w:p>
@@ -5560,15 +5512,7 @@
         </w:numPr>
       </w:pPr>
       <w:r>
-        <w:t xml:space="preserve">Select a recipe on the </w:t>
-      </w:r>
-      <w:proofErr w:type="gramStart"/>
-      <w:r>
-        <w:t>list,</w:t>
-      </w:r>
-      <w:proofErr w:type="gramEnd"/>
-      <w:r>
-        <w:t xml:space="preserve"> user will be direct to the recipe page. </w:t>
+        <w:t xml:space="preserve">Select a recipe on the list, user will be direct to the recipe page. </w:t>
       </w:r>
     </w:p>
     <w:p>
@@ -5632,13 +5576,8 @@
           <w:numId w:val="6"/>
         </w:numPr>
       </w:pPr>
-      <w:proofErr w:type="spellStart"/>
-      <w:r>
-        <w:t>Topbar</w:t>
-      </w:r>
-      <w:proofErr w:type="spellEnd"/>
-      <w:r>
-        <w:t xml:space="preserve"> </w:t>
+      <w:r>
+        <w:t xml:space="preserve">Topbar </w:t>
       </w:r>
     </w:p>
     <w:p>
@@ -5773,13 +5712,8 @@
         <w:t xml:space="preserve">List of recipe will be loaded base on </w:t>
       </w:r>
       <w:r>
-        <w:t xml:space="preserve">user’s recipe added for </w:t>
-      </w:r>
-      <w:proofErr w:type="spellStart"/>
-      <w:r>
-        <w:t>todo</w:t>
-      </w:r>
-      <w:proofErr w:type="spellEnd"/>
+        <w:t>user’s recipe added for todo</w:t>
+      </w:r>
       <w:r>
         <w:t>.</w:t>
       </w:r>
@@ -6531,23 +6465,7 @@
         </w:numPr>
       </w:pPr>
       <w:r>
-        <w:t xml:space="preserve">Tap the </w:t>
-      </w:r>
-      <w:proofErr w:type="spellStart"/>
-      <w:r>
-        <w:t>todo</w:t>
-      </w:r>
-      <w:proofErr w:type="spellEnd"/>
-      <w:r>
-        <w:t xml:space="preserve"> button will show the check box and add the recipe to the </w:t>
-      </w:r>
-      <w:proofErr w:type="spellStart"/>
-      <w:r>
-        <w:t>todo</w:t>
-      </w:r>
-      <w:proofErr w:type="spellEnd"/>
-      <w:r>
-        <w:t xml:space="preserve"> list for later view.</w:t>
+        <w:t>Tap the todo button will show the check box and add the recipe to the todo list for later view.</w:t>
       </w:r>
     </w:p>
     <w:p>
@@ -6565,15 +6483,7 @@
         <w:t>ap</w:t>
       </w:r>
       <w:r>
-        <w:t xml:space="preserve"> social network button will share/post the current recipe to the social network like </w:t>
-      </w:r>
-      <w:proofErr w:type="spellStart"/>
-      <w:r>
-        <w:t>facebook</w:t>
-      </w:r>
-      <w:proofErr w:type="spellEnd"/>
-      <w:r>
-        <w:t>, twitter, or email it.</w:t>
+        <w:t xml:space="preserve"> social network button will share/post the current recipe to the social network like facebook, twitter, or email it.</w:t>
       </w:r>
     </w:p>
     <w:p>
@@ -7138,10 +7048,7 @@
       </w:pPr>
       <w:bookmarkStart w:id="17" w:name="_Toc197053801"/>
       <w:r>
-        <w:t>Following user list and follower list</w:t>
-      </w:r>
-      <w:r>
-        <w:t xml:space="preserve"> Page</w:t>
+        <w:t>Following user list and follower list Page</w:t>
       </w:r>
       <w:bookmarkEnd w:id="17"/>
     </w:p>
@@ -7382,10 +7289,7 @@
       </w:pPr>
       <w:bookmarkStart w:id="18" w:name="_Toc197053802"/>
       <w:r>
-        <w:t>Comments</w:t>
-      </w:r>
-      <w:r>
-        <w:t xml:space="preserve"> Page</w:t>
+        <w:t>Comments Page</w:t>
       </w:r>
       <w:bookmarkEnd w:id="18"/>
     </w:p>
@@ -7631,15 +7535,7 @@
         <w:ind w:left="2160"/>
       </w:pPr>
       <w:r>
-        <w:t xml:space="preserve">Ingredient page show 2 </w:t>
-      </w:r>
-      <w:proofErr w:type="gramStart"/>
-      <w:r>
-        <w:t>tab</w:t>
-      </w:r>
-      <w:proofErr w:type="gramEnd"/>
-      <w:r>
-        <w:t>: pic tab and store tab</w:t>
+        <w:t>Ingredient page show 2 tab: pic tab and store tab</w:t>
       </w:r>
     </w:p>
     <w:p>
@@ -8306,15 +8202,7 @@
         </w:numPr>
       </w:pPr>
       <w:r>
-        <w:t xml:space="preserve">Tap on the plus sign button will bring user to </w:t>
-      </w:r>
-      <w:proofErr w:type="gramStart"/>
-      <w:r>
-        <w:t>the add</w:t>
-      </w:r>
-      <w:proofErr w:type="gramEnd"/>
-      <w:r>
-        <w:t xml:space="preserve"> new recipe page.</w:t>
+        <w:t>Tap on the plus sign button will bring user to the add new recipe page.</w:t>
       </w:r>
     </w:p>
     <w:p>
@@ -8441,13 +8329,8 @@
         </w:numPr>
         <w:ind w:left="3240"/>
       </w:pPr>
-      <w:proofErr w:type="spellStart"/>
-      <w:r>
-        <w:t>Dropbox</w:t>
-      </w:r>
-      <w:proofErr w:type="spellEnd"/>
-      <w:r>
-        <w:t xml:space="preserve"> category name</w:t>
+      <w:r>
+        <w:t>Dropbox category name</w:t>
       </w:r>
     </w:p>
     <w:p>
@@ -8596,13 +8479,8 @@
           <w:numId w:val="16"/>
         </w:numPr>
       </w:pPr>
-      <w:proofErr w:type="spellStart"/>
-      <w:r>
-        <w:t>Dropbox</w:t>
-      </w:r>
-      <w:proofErr w:type="spellEnd"/>
-      <w:r>
-        <w:t xml:space="preserve"> category name identify the category that the recipe belong to.</w:t>
+      <w:r>
+        <w:t>Dropbox category name identify the category that the recipe belong to.</w:t>
       </w:r>
     </w:p>
     <w:p>
@@ -8838,8 +8716,6 @@
         </w:rPr>
         <w:t>Wireframe:</w:t>
       </w:r>
-      <w:bookmarkStart w:id="24" w:name="_GoBack"/>
-      <w:bookmarkEnd w:id="24"/>
     </w:p>
     <w:p>
       <w:pPr>
@@ -8992,11 +8868,11 @@
       <w:pPr>
         <w:pStyle w:val="Heading3"/>
       </w:pPr>
-      <w:bookmarkStart w:id="25" w:name="_Toc197053808"/>
+      <w:bookmarkStart w:id="24" w:name="_Toc197053808"/>
       <w:r>
         <w:t>Add Ingredient</w:t>
       </w:r>
-      <w:bookmarkEnd w:id="25"/>
+      <w:bookmarkEnd w:id="24"/>
     </w:p>
     <w:p>
       <w:pPr>
@@ -9287,11 +9163,11 @@
       <w:pPr>
         <w:pStyle w:val="Heading3"/>
       </w:pPr>
-      <w:bookmarkStart w:id="26" w:name="_Toc197053809"/>
+      <w:bookmarkStart w:id="25" w:name="_Toc197053809"/>
       <w:r>
         <w:t>Add Step</w:t>
       </w:r>
-      <w:bookmarkEnd w:id="26"/>
+      <w:bookmarkEnd w:id="25"/>
     </w:p>
     <w:p>
       <w:pPr>
@@ -9562,68 +9438,496 @@
       <w:pPr>
         <w:pStyle w:val="Heading3"/>
       </w:pPr>
-      <w:bookmarkStart w:id="27" w:name="_Toc197053810"/>
+      <w:bookmarkStart w:id="26" w:name="_Toc197053810"/>
       <w:r>
         <w:t>Web Administration</w:t>
       </w:r>
+      <w:bookmarkEnd w:id="26"/>
+    </w:p>
+    <w:p>
+      <w:pPr>
+        <w:pStyle w:val="ListParagraph"/>
+        <w:ind w:left="2160"/>
+        <w:rPr>
+          <w:b/>
+          <w:i/>
+          <w:u w:val="single"/>
+        </w:rPr>
+      </w:pPr>
+      <w:r>
+        <w:rPr>
+          <w:b/>
+          <w:i/>
+          <w:u w:val="single"/>
+        </w:rPr>
+        <w:t>Description:</w:t>
+      </w:r>
+    </w:p>
+    <w:p>
+      <w:pPr>
+        <w:pStyle w:val="ListParagraph"/>
+        <w:ind w:left="2160"/>
+      </w:pPr>
+      <w:r>
+        <w:lastRenderedPageBreak/>
+        <w:t>The web admin host a number of services used by the iphone.</w:t>
+      </w:r>
+    </w:p>
+    <w:p>
+      <w:pPr>
+        <w:pStyle w:val="ListParagraph"/>
+        <w:ind w:left="2160"/>
+      </w:pPr>
+      <w:r>
+        <w:t>Hosted services:</w:t>
+      </w:r>
+    </w:p>
+    <w:p>
+      <w:pPr>
+        <w:pStyle w:val="ListParagraph"/>
+        <w:numPr>
+          <w:ilvl w:val="0"/>
+          <w:numId w:val="16"/>
+        </w:numPr>
+      </w:pPr>
+      <w:r>
+        <w:t>Login service</w:t>
+      </w:r>
+    </w:p>
+    <w:p>
+      <w:pPr>
+        <w:pStyle w:val="ListParagraph"/>
+        <w:numPr>
+          <w:ilvl w:val="0"/>
+          <w:numId w:val="16"/>
+        </w:numPr>
+      </w:pPr>
+      <w:r>
+        <w:t>Register service</w:t>
+      </w:r>
+    </w:p>
+    <w:p>
+      <w:pPr>
+        <w:pStyle w:val="ListParagraph"/>
+        <w:numPr>
+          <w:ilvl w:val="0"/>
+          <w:numId w:val="16"/>
+        </w:numPr>
+      </w:pPr>
+      <w:r>
+        <w:t>Search service</w:t>
+      </w:r>
+    </w:p>
+    <w:p>
+      <w:pPr>
+        <w:pStyle w:val="ListParagraph"/>
+        <w:numPr>
+          <w:ilvl w:val="0"/>
+          <w:numId w:val="16"/>
+        </w:numPr>
+      </w:pPr>
+      <w:r>
+        <w:t>Recipe service</w:t>
+      </w:r>
+    </w:p>
+    <w:p>
+      <w:pPr>
+        <w:pStyle w:val="ListParagraph"/>
+        <w:numPr>
+          <w:ilvl w:val="0"/>
+          <w:numId w:val="16"/>
+        </w:numPr>
+      </w:pPr>
+      <w:r>
+        <w:t>Profile service</w:t>
+      </w:r>
+    </w:p>
+    <w:p>
+      <w:pPr>
+        <w:pStyle w:val="ListParagraph"/>
+        <w:numPr>
+          <w:ilvl w:val="0"/>
+          <w:numId w:val="16"/>
+        </w:numPr>
+      </w:pPr>
+      <w:r>
+        <w:t>Like service</w:t>
+      </w:r>
+    </w:p>
+    <w:p>
+      <w:pPr>
+        <w:pStyle w:val="ListParagraph"/>
+        <w:numPr>
+          <w:ilvl w:val="0"/>
+          <w:numId w:val="16"/>
+        </w:numPr>
+      </w:pPr>
+      <w:r>
+        <w:t>Comment service</w:t>
+      </w:r>
+    </w:p>
+    <w:p>
+      <w:pPr>
+        <w:pStyle w:val="ListParagraph"/>
+        <w:numPr>
+          <w:ilvl w:val="0"/>
+          <w:numId w:val="16"/>
+        </w:numPr>
+      </w:pPr>
+      <w:r>
+        <w:t>Follow service</w:t>
+      </w:r>
+    </w:p>
+    <w:p>
+      <w:pPr>
+        <w:pStyle w:val="ListParagraph"/>
+        <w:numPr>
+          <w:ilvl w:val="0"/>
+          <w:numId w:val="16"/>
+        </w:numPr>
+      </w:pPr>
+      <w:r>
+        <w:t>Feed Push Notification service</w:t>
+      </w:r>
+    </w:p>
+    <w:p>
+      <w:pPr>
+        <w:pStyle w:val="ListParagraph"/>
+        <w:numPr>
+          <w:ilvl w:val="0"/>
+          <w:numId w:val="16"/>
+        </w:numPr>
+      </w:pPr>
+      <w:r>
+        <w:t>Ingredient service</w:t>
+      </w:r>
+    </w:p>
+    <w:p>
+      <w:pPr>
+        <w:pStyle w:val="ListParagraph"/>
+        <w:numPr>
+          <w:ilvl w:val="0"/>
+          <w:numId w:val="16"/>
+        </w:numPr>
+      </w:pPr>
+      <w:r>
+        <w:t>Recipe sharing service</w:t>
+      </w:r>
+    </w:p>
+    <w:p>
+      <w:pPr>
+        <w:pStyle w:val="ListParagraph"/>
+        <w:numPr>
+          <w:ilvl w:val="0"/>
+          <w:numId w:val="16"/>
+        </w:numPr>
+      </w:pPr>
+      <w:r>
+        <w:t>Store service</w:t>
+      </w:r>
+    </w:p>
+    <w:p>
+      <w:pPr>
+        <w:pStyle w:val="ListParagraph"/>
+        <w:numPr>
+          <w:ilvl w:val="0"/>
+          <w:numId w:val="16"/>
+        </w:numPr>
+      </w:pPr>
+      <w:r>
+        <w:t>Tracking service</w:t>
+      </w:r>
+    </w:p>
+    <w:p>
+      <w:pPr>
+        <w:pStyle w:val="ListParagraph"/>
+        <w:numPr>
+          <w:ilvl w:val="0"/>
+          <w:numId w:val="16"/>
+        </w:numPr>
+      </w:pPr>
+      <w:r>
+        <w:t>Add</w:t>
+      </w:r>
+      <w:r>
+        <w:t xml:space="preserve"> user recipe</w:t>
+      </w:r>
+    </w:p>
+    <w:p>
+      <w:pPr>
+        <w:ind w:left="2160"/>
+      </w:pPr>
+      <w:r>
+        <w:t>Management function</w:t>
+      </w:r>
+      <w:r>
+        <w:t>s</w:t>
+      </w:r>
+      <w:r>
+        <w:t>:</w:t>
+      </w:r>
+    </w:p>
+    <w:p>
+      <w:pPr>
+        <w:pStyle w:val="ListParagraph"/>
+        <w:numPr>
+          <w:ilvl w:val="0"/>
+          <w:numId w:val="18"/>
+        </w:numPr>
+        <w:ind w:left="3240"/>
+      </w:pPr>
+      <w:r>
+        <w:t>Manage users</w:t>
+      </w:r>
+    </w:p>
+    <w:p>
+      <w:pPr>
+        <w:pStyle w:val="ListParagraph"/>
+        <w:numPr>
+          <w:ilvl w:val="0"/>
+          <w:numId w:val="18"/>
+        </w:numPr>
+        <w:ind w:left="3240"/>
+      </w:pPr>
+      <w:r>
+        <w:t>Manage stores</w:t>
+      </w:r>
+    </w:p>
+    <w:p>
+      <w:pPr>
+        <w:pStyle w:val="ListParagraph"/>
+        <w:numPr>
+          <w:ilvl w:val="0"/>
+          <w:numId w:val="18"/>
+        </w:numPr>
+        <w:ind w:left="3240"/>
+      </w:pPr>
+      <w:r>
+        <w:t>Manage recipes</w:t>
+      </w:r>
+    </w:p>
+    <w:p>
+      <w:pPr>
+        <w:pStyle w:val="ListParagraph"/>
+        <w:numPr>
+          <w:ilvl w:val="0"/>
+          <w:numId w:val="18"/>
+        </w:numPr>
+        <w:ind w:left="3240"/>
+      </w:pPr>
+      <w:r>
+        <w:t>Manage ingredients</w:t>
+      </w:r>
+    </w:p>
+    <w:p>
+      <w:pPr>
+        <w:ind w:left="2160"/>
+      </w:pPr>
+      <w:r>
+        <w:t>Front-end CMS:</w:t>
+      </w:r>
+    </w:p>
+    <w:p>
+      <w:pPr>
+        <w:pStyle w:val="ListParagraph"/>
+        <w:numPr>
+          <w:ilvl w:val="0"/>
+          <w:numId w:val="18"/>
+        </w:numPr>
+        <w:ind w:left="3240"/>
+      </w:pPr>
+      <w:r>
+        <w:t>Introduction page</w:t>
+      </w:r>
+    </w:p>
+    <w:p>
+      <w:pPr>
+        <w:pStyle w:val="ListParagraph"/>
+        <w:ind w:left="2160"/>
+        <w:rPr>
+          <w:b/>
+          <w:i/>
+          <w:u w:val="single"/>
+        </w:rPr>
+      </w:pPr>
+      <w:r>
+        <w:rPr>
+          <w:b/>
+          <w:i/>
+          <w:u w:val="single"/>
+        </w:rPr>
+        <w:t>Business rules:</w:t>
+      </w:r>
+    </w:p>
+    <w:p>
+      <w:pPr>
+        <w:pStyle w:val="ListParagraph"/>
+        <w:ind w:left="2160"/>
+      </w:pPr>
+      <w:r>
+        <w:t>Hosted services:</w:t>
+      </w:r>
+    </w:p>
+    <w:p>
+      <w:pPr>
+        <w:pStyle w:val="ListParagraph"/>
+        <w:numPr>
+          <w:ilvl w:val="0"/>
+          <w:numId w:val="16"/>
+        </w:numPr>
+      </w:pPr>
+      <w:r>
+        <w:t>Login service allows validate input data from iphone login page</w:t>
+      </w:r>
+    </w:p>
+    <w:p>
+      <w:pPr>
+        <w:pStyle w:val="ListParagraph"/>
+        <w:numPr>
+          <w:ilvl w:val="0"/>
+          <w:numId w:val="16"/>
+        </w:numPr>
+      </w:pPr>
+      <w:r>
+        <w:t>Register service allows validate and add user from data of iphone register page</w:t>
+      </w:r>
+    </w:p>
+    <w:p>
+      <w:pPr>
+        <w:pStyle w:val="ListParagraph"/>
+        <w:numPr>
+          <w:ilvl w:val="0"/>
+          <w:numId w:val="16"/>
+        </w:numPr>
+      </w:pPr>
+      <w:r>
+        <w:t>Search service allows perform the search feature of main page.</w:t>
+      </w:r>
+    </w:p>
+    <w:p>
+      <w:pPr>
+        <w:pStyle w:val="ListParagraph"/>
+        <w:numPr>
+          <w:ilvl w:val="0"/>
+          <w:numId w:val="16"/>
+        </w:numPr>
+      </w:pPr>
+      <w:r>
+        <w:t>Recipe service allows load the specific recipe from the database requested by iphone user</w:t>
+      </w:r>
+    </w:p>
+    <w:p>
+      <w:pPr>
+        <w:pStyle w:val="ListParagraph"/>
+        <w:numPr>
+          <w:ilvl w:val="0"/>
+          <w:numId w:val="16"/>
+        </w:numPr>
+      </w:pPr>
+      <w:r>
+        <w:t xml:space="preserve">Ingredient service allows load the specific </w:t>
+      </w:r>
+      <w:r>
+        <w:t>ingredient requested</w:t>
+      </w:r>
+    </w:p>
+    <w:p>
+      <w:pPr>
+        <w:pStyle w:val="ListParagraph"/>
+        <w:numPr>
+          <w:ilvl w:val="0"/>
+          <w:numId w:val="16"/>
+        </w:numPr>
+      </w:pPr>
+      <w:r>
+        <w:t>Recipe sharing service allows post/or email the selected recipe to the social network</w:t>
+      </w:r>
+    </w:p>
+    <w:p>
+      <w:pPr>
+        <w:pStyle w:val="ListParagraph"/>
+        <w:numPr>
+          <w:ilvl w:val="0"/>
+          <w:numId w:val="16"/>
+        </w:numPr>
+      </w:pPr>
+      <w:r>
+        <w:t>Profile service</w:t>
+      </w:r>
+      <w:r>
+        <w:t xml:space="preserve"> allows load specific user information requested by device</w:t>
+      </w:r>
+    </w:p>
+    <w:p>
+      <w:pPr>
+        <w:pStyle w:val="ListParagraph"/>
+        <w:numPr>
+          <w:ilvl w:val="0"/>
+          <w:numId w:val="16"/>
+        </w:numPr>
+      </w:pPr>
+      <w:r>
+        <w:t>Like service</w:t>
+      </w:r>
+      <w:r>
+        <w:t xml:space="preserve"> allow user perform like or unlike action </w:t>
+      </w:r>
+    </w:p>
+    <w:p>
+      <w:pPr>
+        <w:pStyle w:val="ListParagraph"/>
+        <w:numPr>
+          <w:ilvl w:val="0"/>
+          <w:numId w:val="16"/>
+        </w:numPr>
+      </w:pPr>
+      <w:r>
+        <w:t xml:space="preserve">Comment </w:t>
+      </w:r>
+      <w:r>
+        <w:t>service allows user load comments of the requested recipe and submits their comment.</w:t>
+      </w:r>
+    </w:p>
+    <w:p>
+      <w:pPr>
+        <w:pStyle w:val="ListParagraph"/>
+        <w:numPr>
+          <w:ilvl w:val="0"/>
+          <w:numId w:val="16"/>
+        </w:numPr>
+      </w:pPr>
+      <w:r>
+        <w:lastRenderedPageBreak/>
+        <w:t>Follow service</w:t>
+      </w:r>
+      <w:r>
+        <w:t xml:space="preserve"> allow user follow other user, and push new feed to device.</w:t>
+      </w:r>
+    </w:p>
+    <w:p>
+      <w:pPr>
+        <w:pStyle w:val="ListParagraph"/>
+        <w:numPr>
+          <w:ilvl w:val="0"/>
+          <w:numId w:val="16"/>
+        </w:numPr>
+      </w:pPr>
+      <w:r>
+        <w:t>Feed push notification service allow client iphone application receive new feed while still running</w:t>
+      </w:r>
+      <w:bookmarkStart w:id="27" w:name="_GoBack"/>
       <w:bookmarkEnd w:id="27"/>
     </w:p>
     <w:p>
       <w:pPr>
         <w:pStyle w:val="ListParagraph"/>
-        <w:ind w:left="2160"/>
-        <w:rPr>
-          <w:b/>
-          <w:i/>
-          <w:u w:val="single"/>
-        </w:rPr>
-      </w:pPr>
-      <w:r>
-        <w:rPr>
-          <w:b/>
-          <w:i/>
-          <w:u w:val="single"/>
-        </w:rPr>
-        <w:t>Description:</w:t>
-      </w:r>
-    </w:p>
-    <w:p>
-      <w:pPr>
-        <w:pStyle w:val="ListParagraph"/>
-        <w:ind w:left="2160"/>
-      </w:pPr>
-      <w:r>
-        <w:lastRenderedPageBreak/>
-        <w:t xml:space="preserve">The web admin host a number of services used by the </w:t>
-      </w:r>
-      <w:proofErr w:type="spellStart"/>
-      <w:r>
-        <w:t>iphone</w:t>
-      </w:r>
-      <w:proofErr w:type="spellEnd"/>
-      <w:r>
-        <w:t>.</w:t>
-      </w:r>
-    </w:p>
-    <w:p>
-      <w:pPr>
-        <w:pStyle w:val="ListParagraph"/>
-        <w:ind w:left="2160"/>
-      </w:pPr>
-      <w:r>
-        <w:t>Hosted services:</w:t>
-      </w:r>
-    </w:p>
-    <w:p>
-      <w:pPr>
-        <w:pStyle w:val="ListParagraph"/>
         <w:numPr>
           <w:ilvl w:val="0"/>
           <w:numId w:val="16"/>
         </w:numPr>
       </w:pPr>
       <w:r>
-        <w:t>Login service</w:t>
+        <w:t>Store service allows load a list of nearest store of an ingredient based on iphone location.</w:t>
       </w:r>
     </w:p>
     <w:p>
@@ -9635,7 +9939,7 @@
         </w:numPr>
       </w:pPr>
       <w:r>
-        <w:t>Register service</w:t>
+        <w:t>Tracking service allows record the user behavior.</w:t>
       </w:r>
     </w:p>
     <w:p>
@@ -9647,354 +9951,13 @@
         </w:numPr>
       </w:pPr>
       <w:r>
-        <w:t>Search service</w:t>
-      </w:r>
-    </w:p>
-    <w:p>
-      <w:pPr>
-        <w:pStyle w:val="ListParagraph"/>
-        <w:numPr>
-          <w:ilvl w:val="0"/>
-          <w:numId w:val="16"/>
-        </w:numPr>
-      </w:pPr>
-      <w:r>
-        <w:t>Recipe service</w:t>
-      </w:r>
-    </w:p>
-    <w:p>
-      <w:pPr>
-        <w:pStyle w:val="ListParagraph"/>
-        <w:numPr>
-          <w:ilvl w:val="0"/>
-          <w:numId w:val="16"/>
-        </w:numPr>
-      </w:pPr>
-      <w:r>
-        <w:t>Ingredient service</w:t>
-      </w:r>
-    </w:p>
-    <w:p>
-      <w:pPr>
-        <w:pStyle w:val="ListParagraph"/>
-        <w:numPr>
-          <w:ilvl w:val="0"/>
-          <w:numId w:val="16"/>
-        </w:numPr>
-      </w:pPr>
-      <w:r>
-        <w:t>Recipe sharing service</w:t>
-      </w:r>
-    </w:p>
-    <w:p>
-      <w:pPr>
-        <w:pStyle w:val="ListParagraph"/>
-        <w:numPr>
-          <w:ilvl w:val="0"/>
-          <w:numId w:val="16"/>
-        </w:numPr>
-      </w:pPr>
-      <w:r>
-        <w:t>Store service</w:t>
-      </w:r>
-    </w:p>
-    <w:p>
-      <w:pPr>
-        <w:pStyle w:val="ListParagraph"/>
-        <w:numPr>
-          <w:ilvl w:val="0"/>
-          <w:numId w:val="16"/>
-        </w:numPr>
-      </w:pPr>
-      <w:r>
-        <w:t>Tracking service</w:t>
-      </w:r>
-    </w:p>
-    <w:p>
-      <w:pPr>
-        <w:pStyle w:val="ListParagraph"/>
-        <w:numPr>
-          <w:ilvl w:val="0"/>
-          <w:numId w:val="16"/>
-        </w:numPr>
-      </w:pPr>
-      <w:r>
         <w:t>Add</w:t>
       </w:r>
       <w:r>
-        <w:t xml:space="preserve"> user recipe</w:t>
-      </w:r>
-    </w:p>
-    <w:p>
-      <w:pPr>
-        <w:ind w:left="2160"/>
-      </w:pPr>
-      <w:r>
-        <w:t>Management function</w:t>
-      </w:r>
-      <w:r>
-        <w:t>s</w:t>
-      </w:r>
-      <w:r>
-        <w:t>:</w:t>
-      </w:r>
-    </w:p>
-    <w:p>
-      <w:pPr>
-        <w:pStyle w:val="ListParagraph"/>
-        <w:numPr>
-          <w:ilvl w:val="0"/>
-          <w:numId w:val="18"/>
-        </w:numPr>
-        <w:ind w:left="3240"/>
-      </w:pPr>
-      <w:r>
-        <w:t>Manage users</w:t>
-      </w:r>
-    </w:p>
-    <w:p>
-      <w:pPr>
-        <w:pStyle w:val="ListParagraph"/>
-        <w:numPr>
-          <w:ilvl w:val="0"/>
-          <w:numId w:val="18"/>
-        </w:numPr>
-        <w:ind w:left="3240"/>
-      </w:pPr>
-      <w:r>
-        <w:t>Manage stores</w:t>
-      </w:r>
-    </w:p>
-    <w:p>
-      <w:pPr>
-        <w:pStyle w:val="ListParagraph"/>
-        <w:numPr>
-          <w:ilvl w:val="0"/>
-          <w:numId w:val="18"/>
-        </w:numPr>
-        <w:ind w:left="3240"/>
-      </w:pPr>
-      <w:r>
-        <w:t>Manage recipes</w:t>
-      </w:r>
-    </w:p>
-    <w:p>
-      <w:pPr>
-        <w:pStyle w:val="ListParagraph"/>
-        <w:numPr>
-          <w:ilvl w:val="0"/>
-          <w:numId w:val="18"/>
-        </w:numPr>
-        <w:ind w:left="3240"/>
-      </w:pPr>
-      <w:r>
-        <w:t>Manage ingredients</w:t>
-      </w:r>
-    </w:p>
-    <w:p>
-      <w:pPr>
-        <w:ind w:left="2160"/>
-      </w:pPr>
-      <w:r>
-        <w:t>Front-end CMS:</w:t>
-      </w:r>
-    </w:p>
-    <w:p>
-      <w:pPr>
-        <w:pStyle w:val="ListParagraph"/>
-        <w:numPr>
-          <w:ilvl w:val="0"/>
-          <w:numId w:val="18"/>
-        </w:numPr>
-        <w:ind w:left="3240"/>
-      </w:pPr>
-      <w:r>
-        <w:t>Introduction page</w:t>
-      </w:r>
-    </w:p>
-    <w:p>
-      <w:pPr>
-        <w:pStyle w:val="ListParagraph"/>
-        <w:ind w:left="2160"/>
-        <w:rPr>
-          <w:b/>
-          <w:i/>
-          <w:u w:val="single"/>
-        </w:rPr>
-      </w:pPr>
-      <w:r>
-        <w:rPr>
-          <w:b/>
-          <w:i/>
-          <w:u w:val="single"/>
-        </w:rPr>
-        <w:t>Business rules:</w:t>
-      </w:r>
-    </w:p>
-    <w:p>
-      <w:pPr>
-        <w:pStyle w:val="ListParagraph"/>
-        <w:ind w:left="2160"/>
-      </w:pPr>
-      <w:r>
-        <w:t>Hosted services:</w:t>
-      </w:r>
-    </w:p>
-    <w:p>
-      <w:pPr>
-        <w:pStyle w:val="ListParagraph"/>
-        <w:numPr>
-          <w:ilvl w:val="0"/>
-          <w:numId w:val="16"/>
-        </w:numPr>
-      </w:pPr>
-      <w:r>
-        <w:t xml:space="preserve">Login service allows validate input data from </w:t>
-      </w:r>
-      <w:proofErr w:type="spellStart"/>
-      <w:r>
-        <w:t>iphone</w:t>
-      </w:r>
-      <w:proofErr w:type="spellEnd"/>
-      <w:r>
-        <w:t xml:space="preserve"> login page</w:t>
-      </w:r>
-    </w:p>
-    <w:p>
-      <w:pPr>
-        <w:pStyle w:val="ListParagraph"/>
-        <w:numPr>
-          <w:ilvl w:val="0"/>
-          <w:numId w:val="16"/>
-        </w:numPr>
-      </w:pPr>
-      <w:r>
-        <w:t xml:space="preserve">Register service allows validate and add user from data of </w:t>
-      </w:r>
-      <w:proofErr w:type="spellStart"/>
-      <w:r>
-        <w:t>iphone</w:t>
-      </w:r>
-      <w:proofErr w:type="spellEnd"/>
-      <w:r>
-        <w:t xml:space="preserve"> register page</w:t>
-      </w:r>
-    </w:p>
-    <w:p>
-      <w:pPr>
-        <w:pStyle w:val="ListParagraph"/>
-        <w:numPr>
-          <w:ilvl w:val="0"/>
-          <w:numId w:val="16"/>
-        </w:numPr>
-      </w:pPr>
-      <w:r>
-        <w:t>Search service allows perform the search feature of main page.</w:t>
-      </w:r>
-    </w:p>
-    <w:p>
-      <w:pPr>
-        <w:pStyle w:val="ListParagraph"/>
-        <w:numPr>
-          <w:ilvl w:val="0"/>
-          <w:numId w:val="16"/>
-        </w:numPr>
-      </w:pPr>
-      <w:r>
-        <w:t xml:space="preserve">Recipe service allows load the specific recipe from the database requested by </w:t>
-      </w:r>
-      <w:proofErr w:type="spellStart"/>
-      <w:r>
-        <w:t>iphone</w:t>
-      </w:r>
-      <w:proofErr w:type="spellEnd"/>
-      <w:r>
-        <w:t xml:space="preserve"> user</w:t>
-      </w:r>
-    </w:p>
-    <w:p>
-      <w:pPr>
-        <w:pStyle w:val="ListParagraph"/>
-        <w:numPr>
-          <w:ilvl w:val="0"/>
-          <w:numId w:val="16"/>
-        </w:numPr>
-      </w:pPr>
-      <w:r>
-        <w:t xml:space="preserve">Ingredient service allows load the specific </w:t>
-      </w:r>
-      <w:r>
-        <w:t>ingredient requested</w:t>
-      </w:r>
-    </w:p>
-    <w:p>
-      <w:pPr>
-        <w:pStyle w:val="ListParagraph"/>
-        <w:numPr>
-          <w:ilvl w:val="0"/>
-          <w:numId w:val="16"/>
-        </w:numPr>
-      </w:pPr>
-      <w:r>
-        <w:t>Recipe sharing service allows post/or email the selected recipe to the social network</w:t>
-      </w:r>
-    </w:p>
-    <w:p>
-      <w:pPr>
-        <w:pStyle w:val="ListParagraph"/>
-        <w:numPr>
-          <w:ilvl w:val="0"/>
-          <w:numId w:val="16"/>
-        </w:numPr>
-      </w:pPr>
-      <w:r>
-        <w:t xml:space="preserve">Store service allows load a list of nearest store of an ingredient based on </w:t>
-      </w:r>
-      <w:proofErr w:type="spellStart"/>
-      <w:r>
-        <w:t>iphone</w:t>
-      </w:r>
-      <w:proofErr w:type="spellEnd"/>
-      <w:r>
-        <w:t xml:space="preserve"> location.</w:t>
-      </w:r>
-    </w:p>
-    <w:p>
-      <w:pPr>
-        <w:pStyle w:val="ListParagraph"/>
-        <w:numPr>
-          <w:ilvl w:val="0"/>
-          <w:numId w:val="16"/>
-        </w:numPr>
-      </w:pPr>
-      <w:r>
-        <w:t>Tracking service allows record the user behavior.</w:t>
-      </w:r>
-    </w:p>
-    <w:p>
-      <w:pPr>
-        <w:pStyle w:val="ListParagraph"/>
-        <w:numPr>
-          <w:ilvl w:val="0"/>
-          <w:numId w:val="16"/>
-        </w:numPr>
-      </w:pPr>
-      <w:r>
-        <w:t>Add</w:t>
-      </w:r>
-      <w:r>
         <w:t xml:space="preserve"> user recipe allows user add new recipe to the database</w:t>
       </w:r>
       <w:r>
-        <w:t xml:space="preserve"> thought </w:t>
-      </w:r>
-      <w:proofErr w:type="spellStart"/>
-      <w:r>
-        <w:t>iphone</w:t>
-      </w:r>
-      <w:proofErr w:type="spellEnd"/>
-      <w:r>
-        <w:t xml:space="preserve"> app. </w:t>
+        <w:t xml:space="preserve"> thought iphone app. </w:t>
       </w:r>
     </w:p>
     <w:p>
@@ -10057,7 +10020,6 @@
         </w:numPr>
       </w:pPr>
       <w:r>
-        <w:lastRenderedPageBreak/>
         <w:t>Ban or delete user</w:t>
       </w:r>
     </w:p>
@@ -13467,7 +13429,7 @@
 </file>
 
 <file path=customXml/itemProps1.xml><?xml version="1.0" encoding="utf-8"?>
-<ds:datastoreItem xmlns:ds="http://schemas.openxmlformats.org/officeDocument/2006/customXml" ds:itemID="{B53D2B6A-0A7E-8447-AE4D-6709499F9D8A}">
+<ds:datastoreItem xmlns:ds="http://schemas.openxmlformats.org/officeDocument/2006/customXml" ds:itemID="{F07FBD3C-E0BB-164B-A1C7-C815265F1B8E}">
   <ds:schemaRefs>
     <ds:schemaRef ds:uri="http://schemas.openxmlformats.org/officeDocument/2006/bibliography"/>
   </ds:schemaRefs>

</xml_diff>